<commit_message>
change to port 8001, update report
</commit_message>
<xml_diff>
--- a/Report.docx
+++ b/Report.docx
@@ -65,19 +65,7 @@
         <w:rPr>
           <w:lang w:val="sl-SI"/>
         </w:rPr>
-        <w:t xml:space="preserve">I have written the application in PHP. I've installed three libraries </w:t>
-      </w:r>
-      <w:r>
-        <w:rPr>
-          <w:lang w:val="sl-SI"/>
-        </w:rPr>
-        <w:t>that I use within the project</w:t>
-      </w:r>
-      <w:r>
-        <w:rPr>
-          <w:lang w:val="sl-SI"/>
-        </w:rPr>
-        <w:t xml:space="preserve"> using Composer as a package manager:</w:t>
+        <w:t>I have written the application in PHP. I've installed three libraries that I use within the project using Composer as a package manager:</w:t>
       </w:r>
     </w:p>
     <w:p>
@@ -135,15 +123,7 @@
           <w:bCs/>
           <w:lang w:val="sl-SI"/>
         </w:rPr>
-        <w:t>illuminate/</w:t>
-      </w:r>
-      <w:r>
-        <w:rPr>
-          <w:b/>
-          <w:bCs/>
-          <w:lang w:val="sl-SI"/>
-        </w:rPr>
-        <w:t>hashing</w:t>
+        <w:t>illuminate/hashing</w:t>
       </w:r>
       <w:r>
         <w:rPr>
@@ -189,7 +169,7 @@
         <w:rPr>
           <w:lang w:val="sl-SI"/>
         </w:rPr>
-        <w:t>Part 1.1</w:t>
+        <w:t>Part 1.1, 1.2 and 1.3</w:t>
       </w:r>
     </w:p>
     <w:p>
@@ -203,48 +183,135 @@
           <w:highlight w:val="yellow"/>
           <w:lang w:val="sl-SI"/>
         </w:rPr>
-        <w:t>A03:2021-Injection</w:t>
-      </w:r>
+        <w:t>A03:2021-Injection:</w:t>
+      </w:r>
+    </w:p>
+    <w:p>
+      <w:pPr>
+        <w:rPr>
+          <w:lang w:val="sl-SI"/>
+        </w:rPr>
+      </w:pPr>
+      <w:r>
+        <w:rPr>
+          <w:lang w:val="sl-SI"/>
+        </w:rPr>
+        <w:t>Every input in the form takes the value from the URL query string ($_GET ).</w:t>
+      </w:r>
+      <w:r>
+        <w:rPr>
+          <w:lang w:val="sl-SI"/>
+        </w:rPr>
+        <w:t xml:space="preserve"> After submitting the form, all the parameters that were sent are stored in the URL query string of the response.</w:t>
+      </w:r>
+      <w:r>
+        <w:rPr>
+          <w:lang w:val="sl-SI"/>
+        </w:rPr>
+        <w:t xml:space="preserve"> </w:t>
+      </w:r>
+      <w:r>
+        <w:rPr>
+          <w:lang w:val="sl-SI"/>
+        </w:rPr>
+        <w:t xml:space="preserve">This is good practice, as it provides a better UX, because the user need not fill in the form every time he makes a request. </w:t>
+      </w:r>
+      <w:r>
+        <w:rPr>
+          <w:lang w:val="sl-SI"/>
+        </w:rPr>
+        <w:t>The difference between the vulnerable and correct form is that the correct form escapes the value from the query string, whereas the vulnerable does not, which introduces a XSS vulnerability.</w:t>
+      </w:r>
+    </w:p>
+    <w:p>
+      <w:pPr>
+        <w:ind w:left="720"/>
+        <w:rPr>
+          <w:lang w:val="sl-SI"/>
+        </w:rPr>
+      </w:pPr>
+      <w:r>
+        <w:rPr>
+          <w:highlight w:val="red"/>
+          <w:lang w:val="sl-SI"/>
+        </w:rPr>
+        <w:t>Example:</w:t>
+      </w:r>
+      <w:r>
+        <w:rPr>
+          <w:highlight w:val="red"/>
+          <w:lang w:val="sl-SI"/>
+        </w:rPr>
+        <w:t xml:space="preserve"> </w:t>
+      </w:r>
+      <w:r>
+        <w:rPr>
+          <w:highlight w:val="red"/>
+          <w:lang w:val="sl-SI"/>
+        </w:rPr>
+        <w:t>Visit URL:</w:t>
+      </w:r>
+    </w:p>
+    <w:p>
+      <w:pPr>
+        <w:shd w:val="clear" w:color="auto" w:fill="263238"/>
+        <w:tabs>
+          <w:tab w:val="left" w:pos="916"/>
+          <w:tab w:val="left" w:pos="1832"/>
+          <w:tab w:val="left" w:pos="2748"/>
+          <w:tab w:val="left" w:pos="3664"/>
+          <w:tab w:val="left" w:pos="4580"/>
+          <w:tab w:val="left" w:pos="5496"/>
+          <w:tab w:val="left" w:pos="6412"/>
+          <w:tab w:val="left" w:pos="7328"/>
+          <w:tab w:val="left" w:pos="8244"/>
+          <w:tab w:val="left" w:pos="9160"/>
+          <w:tab w:val="left" w:pos="10076"/>
+          <w:tab w:val="left" w:pos="10992"/>
+          <w:tab w:val="left" w:pos="11908"/>
+          <w:tab w:val="left" w:pos="12824"/>
+          <w:tab w:val="left" w:pos="13740"/>
+          <w:tab w:val="left" w:pos="14656"/>
+        </w:tabs>
+        <w:spacing w:after="0" w:line="240" w:lineRule="auto"/>
+        <w:ind w:left="720"/>
+        <w:rPr>
+          <w:rFonts w:ascii="Courier New" w:eastAsia="Times New Roman" w:hAnsi="Courier New" w:cs="Courier New"/>
+          <w:color w:val="C3CEE3"/>
+          <w:sz w:val="18"/>
+          <w:szCs w:val="18"/>
+        </w:rPr>
+      </w:pPr>
+      <w:r>
+        <w:rPr>
+          <w:rFonts w:ascii="Courier New" w:eastAsia="Times New Roman" w:hAnsi="Courier New" w:cs="Courier New"/>
+          <w:color w:val="C3CEE3"/>
+          <w:sz w:val="18"/>
+          <w:szCs w:val="18"/>
+        </w:rPr>
+        <w:t>http://localhost:8081/part1.php?username=poof"/&gt;&lt;script&gt;alert('injected')&lt;/script "</w:t>
+      </w:r>
+    </w:p>
+    <w:p>
+      <w:pPr>
+        <w:pStyle w:val="ListParagraph"/>
+        <w:rPr>
+          <w:lang w:val="sl-SI"/>
+        </w:rPr>
+      </w:pPr>
+    </w:p>
+    <w:p>
+      <w:pPr>
+        <w:rPr>
+          <w:lang w:val="sl-SI"/>
+        </w:rPr>
+      </w:pPr>
       <w:r>
         <w:rPr>
           <w:highlight w:val="yellow"/>
           <w:lang w:val="sl-SI"/>
         </w:rPr>
-        <w:t>:</w:t>
-      </w:r>
-    </w:p>
-    <w:p>
-      <w:pPr>
-        <w:rPr>
-          <w:lang w:val="sl-SI"/>
-        </w:rPr>
-      </w:pPr>
-      <w:r>
-        <w:rPr>
-          <w:lang w:val="sl-SI"/>
-        </w:rPr>
-        <w:t>Every input in the form takes the value from the URL query string ($_GET ). The difference between the vulnerable and correct form is that the correct form escapes the value from the query string, whereas the vulnerable does not, which introduces a XSS vulnerability.</w:t>
-      </w:r>
-    </w:p>
-    <w:p>
-      <w:pPr>
-        <w:rPr>
-          <w:lang w:val="sl-SI"/>
-        </w:rPr>
-      </w:pPr>
-      <w:r>
-        <w:rPr>
-          <w:highlight w:val="yellow"/>
-          <w:lang w:val="sl-SI"/>
-        </w:rPr>
-        <w:t>A03:2021-Injection</w:t>
-      </w:r>
-      <w:r>
-        <w:rPr>
-          <w:highlight w:val="yellow"/>
-          <w:lang w:val="sl-SI"/>
-        </w:rPr>
-        <w:t>:</w:t>
+        <w:t>A03:2021-Injection:</w:t>
       </w:r>
     </w:p>
     <w:p>
@@ -285,28 +352,374 @@
           <w:highlight w:val="yellow"/>
           <w:lang w:val="sl-SI"/>
         </w:rPr>
-        <w:t>A03:2021-Injection</w:t>
-      </w:r>
+        <w:t>A05:2021-Security Misconfiguration:</w:t>
+      </w:r>
+    </w:p>
+    <w:p>
+      <w:pPr>
+        <w:rPr>
+          <w:lang w:val="sl-SI"/>
+        </w:rPr>
+      </w:pPr>
+      <w:r>
+        <w:rPr>
+          <w:lang w:val="sl-SI"/>
+        </w:rPr>
+        <w:t>Neither the form request handler nor the page that displays the UI returns a Content-Security-Policy</w:t>
+      </w:r>
+      <w:r>
+        <w:rPr>
+          <w:lang w:val="sl-SI"/>
+        </w:rPr>
+        <w:t xml:space="preserve"> or X-Frame-Options</w:t>
+      </w:r>
+      <w:r>
+        <w:rPr>
+          <w:lang w:val="sl-SI"/>
+        </w:rPr>
+        <w:t xml:space="preserve"> </w:t>
+      </w:r>
+      <w:r>
+        <w:rPr>
+          <w:lang w:val="sl-SI"/>
+        </w:rPr>
+        <w:t xml:space="preserve">HTTP </w:t>
+      </w:r>
+      <w:r>
+        <w:rPr>
+          <w:lang w:val="sl-SI"/>
+        </w:rPr>
+        <w:t>header, which could be used to prevent XSS or clickjacking attacks by restricting the valid sources for external resources.</w:t>
+      </w:r>
+    </w:p>
+    <w:p>
+      <w:pPr>
+        <w:rPr>
+          <w:lang w:val="sl-SI"/>
+        </w:rPr>
+      </w:pPr>
       <w:r>
         <w:rPr>
           <w:highlight w:val="yellow"/>
           <w:lang w:val="sl-SI"/>
         </w:rPr>
+        <w:t>A05:2021-Security Misconfiguration:</w:t>
+      </w:r>
+    </w:p>
+    <w:p>
+      <w:pPr>
+        <w:rPr>
+          <w:lang w:val="sl-SI"/>
+        </w:rPr>
+      </w:pPr>
+      <w:r>
+        <w:rPr>
+          <w:lang w:val="sl-SI"/>
+        </w:rPr>
+        <w:t xml:space="preserve">Neither the form request handler nor the page that displays the UI returns a </w:t>
+      </w:r>
+      <w:r>
+        <w:rPr>
+          <w:lang w:val="sl-SI"/>
+        </w:rPr>
+        <w:t>Strict-Transport-Security HTTP header which would enforce the use of the HTTPS protocol (encrypted). Since this is not the case, there is the vulnerability of a MITM attack with an attacker eavesdropping on the network traffic.</w:t>
+      </w:r>
+    </w:p>
+    <w:p>
+      <w:pPr>
+        <w:rPr>
+          <w:highlight w:val="yellow"/>
+          <w:lang w:val="sl-SI"/>
+        </w:rPr>
+      </w:pPr>
+    </w:p>
+    <w:p>
+      <w:pPr>
+        <w:rPr>
+          <w:highlight w:val="yellow"/>
+          <w:lang w:val="sl-SI"/>
+        </w:rPr>
+      </w:pPr>
+    </w:p>
+    <w:p>
+      <w:pPr>
+        <w:rPr>
+          <w:lang w:val="sl-SI"/>
+        </w:rPr>
+      </w:pPr>
+      <w:r>
+        <w:rPr>
+          <w:highlight w:val="yellow"/>
+          <w:lang w:val="sl-SI"/>
+        </w:rPr>
+        <w:lastRenderedPageBreak/>
+        <w:t>A05:2021-Security Misconfiguration:</w:t>
+      </w:r>
+    </w:p>
+    <w:p>
+      <w:pPr>
+        <w:rPr>
+          <w:lang w:val="sl-SI"/>
+        </w:rPr>
+      </w:pPr>
+      <w:r>
+        <w:rPr>
+          <w:lang w:val="sl-SI"/>
+        </w:rPr>
+        <w:t>The composer.lock file has not been assigned the proper permissions on the OS and is thus accessible via the web server. This file gives very sensitive information, such as dependency package versions. So if a certain version of a package is know to be vulnerable, the attacker can find out if the server is using the vulnerable version.</w:t>
+      </w:r>
+    </w:p>
+    <w:p>
+      <w:pPr>
+        <w:ind w:left="720"/>
+        <w:rPr>
+          <w:lang w:val="sl-SI"/>
+        </w:rPr>
+      </w:pPr>
+      <w:r>
+        <w:rPr>
+          <w:highlight w:val="red"/>
+          <w:lang w:val="sl-SI"/>
+        </w:rPr>
+        <w:t>Example: Visit URL:</w:t>
+      </w:r>
+    </w:p>
+    <w:p>
+      <w:pPr>
+        <w:pStyle w:val="HTMLPreformatted"/>
+        <w:shd w:val="clear" w:color="auto" w:fill="263238"/>
+        <w:ind w:left="720"/>
+        <w:rPr>
+          <w:color w:val="C3CEE3"/>
+          <w:sz w:val="18"/>
+          <w:szCs w:val="18"/>
+        </w:rPr>
+      </w:pPr>
+      <w:r>
+        <w:rPr>
+          <w:color w:val="C3CEE3"/>
+          <w:sz w:val="18"/>
+          <w:szCs w:val="18"/>
+        </w:rPr>
+        <w:t>http://localhost:8081/composer.lock</w:t>
+      </w:r>
+    </w:p>
+    <w:p>
+      <w:pPr>
+        <w:pStyle w:val="Heading1"/>
+        <w:rPr>
+          <w:lang w:val="sl-SI"/>
+        </w:rPr>
+      </w:pPr>
+      <w:r>
+        <w:rPr>
+          <w:lang w:val="sl-SI"/>
+        </w:rPr>
+        <w:t>Part 1.1</w:t>
+      </w:r>
+    </w:p>
+    <w:p>
+      <w:pPr>
+        <w:rPr>
+          <w:lang w:val="sl-SI"/>
+        </w:rPr>
+      </w:pPr>
+      <w:r>
+        <w:rPr>
+          <w:highlight w:val="yellow"/>
+          <w:lang w:val="sl-SI"/>
+        </w:rPr>
+        <w:t>A03:2021-Injection:</w:t>
+      </w:r>
+    </w:p>
+    <w:p>
+      <w:pPr>
+        <w:rPr>
+          <w:lang w:val="sl-SI"/>
+        </w:rPr>
+      </w:pPr>
+      <w:r>
+        <w:rPr>
+          <w:lang w:val="sl-SI"/>
+        </w:rPr>
+        <w:t>The vulnerable form request handler returns an error message without having escaped the username that is interpolated in the message. This introduces an XSS vulnerability.</w:t>
+      </w:r>
+    </w:p>
+    <w:p>
+      <w:pPr>
+        <w:ind w:left="720"/>
+        <w:rPr>
+          <w:lang w:val="sl-SI"/>
+        </w:rPr>
+      </w:pPr>
+      <w:r>
+        <w:rPr>
+          <w:highlight w:val="red"/>
+          <w:lang w:val="sl-SI"/>
+        </w:rPr>
+        <w:t>Example: Visit URL:</w:t>
+      </w:r>
+    </w:p>
+    <w:p>
+      <w:pPr>
+        <w:pStyle w:val="HTMLPreformatted"/>
+        <w:shd w:val="clear" w:color="auto" w:fill="263238"/>
+        <w:ind w:left="720"/>
+        <w:rPr>
+          <w:color w:val="C3CEE3"/>
+          <w:sz w:val="18"/>
+          <w:szCs w:val="18"/>
+        </w:rPr>
+      </w:pPr>
+      <w:r>
+        <w:rPr>
+          <w:color w:val="C3CEE3"/>
+          <w:sz w:val="18"/>
+          <w:szCs w:val="18"/>
+        </w:rPr>
+        <w:t>http://localhost:8081/part1_vulnerable.php?v_username=&lt;strong style="font-size:50px"&gt;unregistered&lt;/strong&gt;&amp;v_password=password&amp;v_remember=0</w:t>
+      </w:r>
+    </w:p>
+    <w:p>
+      <w:pPr>
+        <w:pStyle w:val="ListParagraph"/>
+        <w:rPr>
+          <w:lang w:val="sl-SI"/>
+        </w:rPr>
+      </w:pPr>
+    </w:p>
+    <w:p>
+      <w:pPr>
+        <w:rPr>
+          <w:lang w:val="sl-SI"/>
+        </w:rPr>
+      </w:pPr>
+      <w:r>
+        <w:rPr>
+          <w:highlight w:val="yellow"/>
+          <w:lang w:val="sl-SI"/>
+        </w:rPr>
+        <w:t>A04:2021-Insecure Design:</w:t>
+      </w:r>
+    </w:p>
+    <w:p>
+      <w:pPr>
+        <w:rPr>
+          <w:lang w:val="sl-SI"/>
+        </w:rPr>
+      </w:pPr>
+      <w:r>
+        <w:rPr>
+          <w:lang w:val="sl-SI"/>
+        </w:rPr>
+        <w:t xml:space="preserve">The vulnerable form </w:t>
+      </w:r>
+      <w:r>
+        <w:rPr>
+          <w:lang w:val="sl-SI"/>
+        </w:rPr>
+        <w:t xml:space="preserve">error </w:t>
+      </w:r>
+      <w:r>
+        <w:rPr>
+          <w:lang w:val="sl-SI"/>
+        </w:rPr>
+        <w:t xml:space="preserve">request handler </w:t>
+      </w:r>
+      <w:r>
+        <w:rPr>
+          <w:lang w:val="sl-SI"/>
+        </w:rPr>
+        <w:t xml:space="preserve">(incorrect username or password) </w:t>
+      </w:r>
+      <w:r>
+        <w:rPr>
+          <w:lang w:val="sl-SI"/>
+        </w:rPr>
+        <w:t>redirects the user back to the login page with both the username and password sent in the query string, to allow for quick fixes by the user. This exposes the password as cleartext and is considered bad practi</w:t>
+      </w:r>
+      <w:r>
+        <w:rPr>
+          <w:lang w:val="sl-SI"/>
+        </w:rPr>
+        <w:t>c</w:t>
+      </w:r>
+      <w:r>
+        <w:rPr>
+          <w:lang w:val="sl-SI"/>
+        </w:rPr>
+        <w:t>e.</w:t>
+      </w:r>
+      <w:r>
+        <w:rPr>
+          <w:lang w:val="sl-SI"/>
+        </w:rPr>
+        <w:t xml:space="preserve"> If the page is loaded as an iframe for instance, it could be possible to uncover the password.</w:t>
+      </w:r>
+      <w:r>
+        <w:rPr>
+          <w:lang w:val="sl-SI"/>
+        </w:rPr>
+        <w:t xml:space="preserve"> The correct form only provides the username in the query string, so the user must enter his password again before submitting.</w:t>
+      </w:r>
+      <w:r>
+        <w:rPr>
+          <w:lang w:val="sl-SI"/>
+        </w:rPr>
+        <w:t xml:space="preserve"> </w:t>
+      </w:r>
+    </w:p>
+    <w:p>
+      <w:pPr>
+        <w:ind w:left="720"/>
+        <w:rPr>
+          <w:lang w:val="sl-SI"/>
+        </w:rPr>
+      </w:pPr>
+      <w:r>
+        <w:rPr>
+          <w:highlight w:val="red"/>
+          <w:lang w:val="sl-SI"/>
+        </w:rPr>
+        <w:t>Example: Visit URL</w:t>
+      </w:r>
+      <w:r>
+        <w:rPr>
+          <w:highlight w:val="red"/>
+          <w:lang w:val="sl-SI"/>
+        </w:rPr>
         <w:t>:</w:t>
       </w:r>
     </w:p>
     <w:p>
       <w:pPr>
-        <w:rPr>
-          <w:lang w:val="sl-SI"/>
-        </w:rPr>
-      </w:pPr>
-      <w:r>
-        <w:rPr>
-          <w:lang w:val="sl-SI"/>
-        </w:rPr>
-        <w:t>The vulnerable form request handler returns an error message without having escaped the username that is interpolated in the message. This introduces an XSS vulnerability.</w:t>
-      </w:r>
+        <w:pStyle w:val="HTMLPreformatted"/>
+        <w:shd w:val="clear" w:color="auto" w:fill="263238"/>
+        <w:ind w:left="720"/>
+        <w:rPr>
+          <w:color w:val="C3CEE3"/>
+          <w:sz w:val="18"/>
+          <w:szCs w:val="18"/>
+        </w:rPr>
+      </w:pPr>
+      <w:hyperlink r:id="rId5" w:history="1">
+        <w:r>
+          <w:rPr>
+            <w:rStyle w:val="Hyperlink"/>
+            <w:sz w:val="18"/>
+            <w:szCs w:val="18"/>
+          </w:rPr>
+          <w:t>http://localhost:8081/part1_vulnerable.php?v_username=kpolicar&amp;v_password=password&amp;v_remember=0</w:t>
+        </w:r>
+      </w:hyperlink>
+    </w:p>
+    <w:p>
+      <w:pPr>
+        <w:pStyle w:val="ListParagraph"/>
+        <w:rPr>
+          <w:lang w:val="sl-SI"/>
+        </w:rPr>
+      </w:pPr>
     </w:p>
     <w:p>
       <w:pPr>
@@ -319,57 +732,99 @@
           <w:highlight w:val="yellow"/>
           <w:lang w:val="sl-SI"/>
         </w:rPr>
-        <w:t>A04:2021-Insecure Design</w:t>
-      </w:r>
+        <w:t>A04:2021-Insecure Design:</w:t>
+      </w:r>
+    </w:p>
+    <w:p>
+      <w:pPr>
+        <w:rPr>
+          <w:lang w:val="sl-SI"/>
+        </w:rPr>
+      </w:pPr>
+      <w:r>
+        <w:rPr>
+          <w:lang w:val="sl-SI"/>
+        </w:rPr>
+        <w:t xml:space="preserve">The vulnerable form error request handler gives too much information about the failed login attempt – it tells the user if their exists an account with the provided email. This is considered bad practise. The correct form only replies with a failed attempt, without giving detail about the existance of an account with the provided email address. </w:t>
+      </w:r>
+    </w:p>
+    <w:p>
+      <w:pPr>
+        <w:ind w:left="720"/>
+        <w:rPr>
+          <w:lang w:val="sl-SI"/>
+        </w:rPr>
+      </w:pPr>
+      <w:r>
+        <w:rPr>
+          <w:highlight w:val="red"/>
+          <w:lang w:val="sl-SI"/>
+        </w:rPr>
+        <w:t>Example: Visit URL:</w:t>
+      </w:r>
+      <w:r>
+        <w:rPr>
+          <w:lang w:val="sl-SI"/>
+        </w:rPr>
+        <w:t xml:space="preserve"> </w:t>
+      </w:r>
+    </w:p>
+    <w:p>
+      <w:pPr>
+        <w:pStyle w:val="HTMLPreformatted"/>
+        <w:shd w:val="clear" w:color="auto" w:fill="263238"/>
+        <w:ind w:left="720"/>
+        <w:rPr>
+          <w:color w:val="C3CEE3"/>
+          <w:sz w:val="18"/>
+          <w:szCs w:val="18"/>
+        </w:rPr>
+      </w:pPr>
+      <w:hyperlink r:id="rId6" w:history="1">
+        <w:r>
+          <w:rPr>
+            <w:rStyle w:val="Hyperlink"/>
+            <w:sz w:val="18"/>
+            <w:szCs w:val="18"/>
+          </w:rPr>
+          <w:t>http://localhost:8081/part1_vulnerable.php?v_username=unregistered&amp;v_password=&amp;v_remember=0</w:t>
+        </w:r>
+      </w:hyperlink>
+    </w:p>
+    <w:p>
+      <w:pPr>
+        <w:pStyle w:val="ListParagraph"/>
+        <w:rPr>
+          <w:lang w:val="sl-SI"/>
+        </w:rPr>
+      </w:pPr>
+    </w:p>
+    <w:p>
+      <w:pPr>
+        <w:rPr>
+          <w:lang w:val="sl-SI"/>
+        </w:rPr>
+      </w:pPr>
       <w:r>
         <w:rPr>
           <w:highlight w:val="yellow"/>
           <w:lang w:val="sl-SI"/>
         </w:rPr>
-        <w:t>:</w:t>
-      </w:r>
-    </w:p>
-    <w:p>
-      <w:pPr>
-        <w:rPr>
-          <w:lang w:val="sl-SI"/>
-        </w:rPr>
-      </w:pPr>
-      <w:r>
-        <w:rPr>
-          <w:lang w:val="sl-SI"/>
-        </w:rPr>
-        <w:t xml:space="preserve">The vulnerable form </w:t>
-      </w:r>
-      <w:r>
-        <w:rPr>
-          <w:lang w:val="sl-SI"/>
-        </w:rPr>
-        <w:t xml:space="preserve">error </w:t>
-      </w:r>
-      <w:r>
-        <w:rPr>
-          <w:lang w:val="sl-SI"/>
-        </w:rPr>
-        <w:t xml:space="preserve">request handler </w:t>
-      </w:r>
-      <w:r>
-        <w:rPr>
-          <w:lang w:val="sl-SI"/>
-        </w:rPr>
-        <w:t xml:space="preserve">(incorrect username or password) </w:t>
-      </w:r>
-      <w:r>
-        <w:rPr>
-          <w:lang w:val="sl-SI"/>
-        </w:rPr>
-        <w:t>redirects the user back to the login page with both the username and password sent in the query string, to allow for quick fixes by the user. This exposes the password as cleartext and is considered bad practise. The correct form only provides the username in the query string, so the user must enter his password again before submitting.</w:t>
-      </w:r>
-      <w:r>
-        <w:rPr>
-          <w:lang w:val="sl-SI"/>
-        </w:rPr>
-        <w:t xml:space="preserve"> </w:t>
+        <w:t>A03:2021-Injection:</w:t>
+      </w:r>
+    </w:p>
+    <w:p>
+      <w:pPr>
+        <w:rPr>
+          <w:lang w:val="sl-SI"/>
+        </w:rPr>
+      </w:pPr>
+      <w:r>
+        <w:rPr>
+          <w:lang w:val="sl-SI"/>
+        </w:rPr>
+        <w:lastRenderedPageBreak/>
+        <w:t>The vulnerable form request handler does not encode the special HTML characters text in the page where the username is displayed (when the form is submitted and the username does not exist, an error message is displayed which contains the submitted username), so there is a second order XSS vulnerability. The user's username may contain HTML tags, which is later interpolated as valid HTML on the webpage.</w:t>
       </w:r>
     </w:p>
     <w:p>
@@ -383,492 +838,361 @@
           <w:highlight w:val="yellow"/>
           <w:lang w:val="sl-SI"/>
         </w:rPr>
+        <w:t>Good Practice:</w:t>
+      </w:r>
+    </w:p>
+    <w:p>
+      <w:pPr>
+        <w:rPr>
+          <w:lang w:val="sl-SI"/>
+        </w:rPr>
+      </w:pPr>
+      <w:r>
+        <w:rPr>
+          <w:lang w:val="sl-SI"/>
+        </w:rPr>
+        <w:t xml:space="preserve">Once authenticated, the user's authentication is stored in his session data – meaning on the server. This mitigates impersonation attacks. </w:t>
+      </w:r>
+    </w:p>
+    <w:p>
+      <w:pPr>
+        <w:pStyle w:val="Heading1"/>
+        <w:rPr>
+          <w:lang w:val="sl-SI"/>
+        </w:rPr>
+      </w:pPr>
+      <w:r>
+        <w:rPr>
+          <w:lang w:val="sl-SI"/>
+        </w:rPr>
+        <w:t>Part 1.2</w:t>
+      </w:r>
+    </w:p>
+    <w:p>
+      <w:pPr>
+        <w:rPr>
+          <w:lang w:val="sl-SI"/>
+        </w:rPr>
+      </w:pPr>
+      <w:r>
+        <w:rPr>
+          <w:highlight w:val="yellow"/>
+          <w:lang w:val="sl-SI"/>
+        </w:rPr>
+        <w:t>A01:2021-Broken Access Control:</w:t>
+      </w:r>
+    </w:p>
+    <w:p>
+      <w:pPr>
+        <w:rPr>
+          <w:lang w:val="sl-SI"/>
+        </w:rPr>
+      </w:pPr>
+      <w:r>
+        <w:rPr>
+          <w:lang w:val="sl-SI"/>
+        </w:rPr>
+        <w:t>The vulnerable form request handler checks authentication using post parameters rather than through the session. The post parameters can be manipulated by the end-user and since the authentication method of the app is simply to authenticate the user with the username that is provided, he can simply provide any registered user's email to achieve impersonation.</w:t>
+      </w:r>
+      <w:r>
+        <w:rPr>
+          <w:lang w:val="sl-SI"/>
+        </w:rPr>
+        <w:t xml:space="preserve"> In short, he is able to create comments in the database authored by any registered user.</w:t>
+      </w:r>
+      <w:r>
+        <w:rPr>
+          <w:lang w:val="sl-SI"/>
+        </w:rPr>
+        <w:t xml:space="preserve"> This differs in the correct form request handler, which uses the session to verify user authenticatio</w:t>
+      </w:r>
+      <w:r>
+        <w:rPr>
+          <w:lang w:val="sl-SI"/>
+        </w:rPr>
+        <w:t>n</w:t>
+      </w:r>
+      <w:r>
+        <w:rPr>
+          <w:lang w:val="sl-SI"/>
+        </w:rPr>
+        <w:t>.</w:t>
+      </w:r>
+    </w:p>
+    <w:p>
+      <w:pPr>
+        <w:ind w:left="720"/>
+        <w:rPr>
+          <w:lang w:val="sl-SI"/>
+        </w:rPr>
+      </w:pPr>
+      <w:r>
+        <w:rPr>
+          <w:highlight w:val="red"/>
+          <w:lang w:val="sl-SI"/>
+        </w:rPr>
+        <w:t>Example: Visit URL:</w:t>
+      </w:r>
+    </w:p>
+    <w:p>
+      <w:pPr>
+        <w:pStyle w:val="HTMLPreformatted"/>
+        <w:shd w:val="clear" w:color="auto" w:fill="263238"/>
+        <w:ind w:left="720"/>
+        <w:rPr>
+          <w:color w:val="C3CEE3"/>
+          <w:sz w:val="18"/>
+          <w:szCs w:val="18"/>
+        </w:rPr>
+      </w:pPr>
+      <w:hyperlink r:id="rId7" w:history="1">
+        <w:r>
+          <w:rPr>
+            <w:rStyle w:val="Hyperlink"/>
+            <w:sz w:val="18"/>
+            <w:szCs w:val="18"/>
+          </w:rPr>
+          <w:t>http://localhost:8081/part2_vulnerable.php?v_text=injected&lt;script&gt;alert("injected")&lt;/script&gt;&amp;auth=jpolicar</w:t>
+        </w:r>
+      </w:hyperlink>
+    </w:p>
+    <w:p>
+      <w:pPr>
+        <w:rPr>
+          <w:highlight w:val="yellow"/>
+          <w:lang w:val="sl-SI"/>
+        </w:rPr>
+      </w:pPr>
+    </w:p>
+    <w:p>
+      <w:pPr>
+        <w:rPr>
+          <w:lang w:val="sl-SI"/>
+        </w:rPr>
+      </w:pPr>
+      <w:r>
+        <w:rPr>
+          <w:highlight w:val="yellow"/>
+          <w:lang w:val="sl-SI"/>
+        </w:rPr>
+        <w:t>A03:2021-Injection:</w:t>
+      </w:r>
+    </w:p>
+    <w:p>
+      <w:pPr>
+        <w:rPr>
+          <w:lang w:val="sl-SI"/>
+        </w:rPr>
+      </w:pPr>
+      <w:r>
+        <w:rPr>
+          <w:lang w:val="sl-SI"/>
+        </w:rPr>
+        <w:t xml:space="preserve">The </w:t>
+      </w:r>
+      <w:r>
+        <w:rPr>
+          <w:lang w:val="sl-SI"/>
+        </w:rPr>
+        <w:t xml:space="preserve">vulnerable </w:t>
+      </w:r>
+      <w:r>
+        <w:rPr>
+          <w:lang w:val="sl-SI"/>
+        </w:rPr>
+        <w:t xml:space="preserve">form request handler does not sanitize the inputed text, nor does it </w:t>
+      </w:r>
+      <w:r>
+        <w:rPr>
+          <w:lang w:val="sl-SI"/>
+        </w:rPr>
+        <w:t xml:space="preserve">encode </w:t>
+      </w:r>
+      <w:r>
+        <w:rPr>
+          <w:lang w:val="sl-SI"/>
+        </w:rPr>
+        <w:t xml:space="preserve">the </w:t>
+      </w:r>
+      <w:r>
+        <w:rPr>
+          <w:lang w:val="sl-SI"/>
+        </w:rPr>
+        <w:t xml:space="preserve">special HTML characters </w:t>
+      </w:r>
+      <w:r>
+        <w:rPr>
+          <w:lang w:val="sl-SI"/>
+        </w:rPr>
+        <w:t>text in the page</w:t>
+      </w:r>
+      <w:r>
+        <w:rPr>
+          <w:lang w:val="sl-SI"/>
+        </w:rPr>
+        <w:t xml:space="preserve"> where the text is displayed</w:t>
+      </w:r>
+      <w:r>
+        <w:rPr>
+          <w:lang w:val="sl-SI"/>
+        </w:rPr>
+        <w:t xml:space="preserve">, </w:t>
+      </w:r>
+      <w:r>
+        <w:rPr>
+          <w:lang w:val="sl-SI"/>
+        </w:rPr>
+        <w:t xml:space="preserve">so </w:t>
+      </w:r>
+      <w:r>
+        <w:rPr>
+          <w:lang w:val="sl-SI"/>
+        </w:rPr>
+        <w:t>there is a second order XSS vulnerability. The user may send HTML tags as content of the comment's text, which is later interpolated as valid HTML on the webpage.</w:t>
+      </w:r>
+    </w:p>
+    <w:p>
+      <w:pPr>
+        <w:pStyle w:val="Heading1"/>
+        <w:rPr>
+          <w:lang w:val="sl-SI"/>
+        </w:rPr>
+      </w:pPr>
+      <w:r>
+        <w:rPr>
+          <w:lang w:val="sl-SI"/>
+        </w:rPr>
+        <w:t>Part 1.3</w:t>
+      </w:r>
+    </w:p>
+    <w:p>
+      <w:pPr>
+        <w:rPr>
+          <w:lang w:val="sl-SI"/>
+        </w:rPr>
+      </w:pPr>
+      <w:r>
+        <w:rPr>
+          <w:highlight w:val="yellow"/>
+          <w:lang w:val="sl-SI"/>
+        </w:rPr>
         <w:t>A04:2021-Insecure Design:</w:t>
       </w:r>
     </w:p>
     <w:p>
       <w:pPr>
-        <w:rPr>
-          <w:lang w:val="sl-SI"/>
-        </w:rPr>
-      </w:pPr>
-      <w:r>
-        <w:rPr>
-          <w:lang w:val="sl-SI"/>
-        </w:rPr>
-        <w:t xml:space="preserve">The vulnerable form error request handler gives too much information about the failed login attempt – it tells the user if their exists an account with the provided email. This is considered bad practise. The correct form only replies with a failed attempt, without giving detail about the existance of an account with the provided email address. </w:t>
-      </w:r>
-    </w:p>
-    <w:p>
-      <w:pPr>
-        <w:rPr>
-          <w:lang w:val="sl-SI"/>
-        </w:rPr>
-      </w:pPr>
-      <w:r>
-        <w:rPr>
-          <w:highlight w:val="yellow"/>
-          <w:lang w:val="sl-SI"/>
-        </w:rPr>
-        <w:t>A03:2021-Injection:</w:t>
-      </w:r>
-    </w:p>
-    <w:p>
-      <w:pPr>
-        <w:rPr>
-          <w:lang w:val="sl-SI"/>
-        </w:rPr>
-      </w:pPr>
-      <w:r>
-        <w:rPr>
-          <w:lang w:val="sl-SI"/>
-        </w:rPr>
-        <w:t xml:space="preserve">The vulnerable form request handler does </w:t>
-      </w:r>
-      <w:r>
-        <w:rPr>
-          <w:lang w:val="sl-SI"/>
-        </w:rPr>
-        <w:t xml:space="preserve">not </w:t>
-      </w:r>
-      <w:r>
-        <w:rPr>
-          <w:lang w:val="sl-SI"/>
-        </w:rPr>
-        <w:t xml:space="preserve">encode the special HTML characters text in the page where the </w:t>
-      </w:r>
-      <w:r>
-        <w:rPr>
-          <w:lang w:val="sl-SI"/>
-        </w:rPr>
-        <w:t>username</w:t>
-      </w:r>
-      <w:r>
-        <w:rPr>
-          <w:lang w:val="sl-SI"/>
-        </w:rPr>
-        <w:t xml:space="preserve"> is displayed</w:t>
-      </w:r>
-      <w:r>
-        <w:rPr>
-          <w:lang w:val="sl-SI"/>
-        </w:rPr>
-        <w:t xml:space="preserve"> (when the form is submitted and the username does not exist, an error </w:t>
-      </w:r>
+        <w:ind w:left="720" w:hanging="720"/>
+        <w:rPr>
+          <w:lang w:val="sl-SI"/>
+        </w:rPr>
+      </w:pPr>
+      <w:r>
+        <w:rPr>
+          <w:lang w:val="sl-SI"/>
+        </w:rPr>
+        <w:t>The vulnerable form request handler takes the database connection credentials from the request parameters (GET/POST). This is insecure, since it means the client must provide the database credentials, which is information he should not have.</w:t>
+      </w:r>
+    </w:p>
+    <w:p>
+      <w:pPr>
+        <w:rPr>
+          <w:lang w:val="sl-SI"/>
+        </w:rPr>
+      </w:pPr>
+      <w:r>
+        <w:rPr>
+          <w:lang w:val="sl-SI"/>
+        </w:rPr>
+        <w:br w:type="page"/>
+      </w:r>
+    </w:p>
+    <w:p>
+      <w:pPr>
+        <w:pStyle w:val="Heading1"/>
+        <w:rPr>
+          <w:lang w:val="sl-SI"/>
+        </w:rPr>
+      </w:pPr>
       <w:r>
         <w:rPr>
           <w:lang w:val="sl-SI"/>
         </w:rPr>
         <w:lastRenderedPageBreak/>
-        <w:t>message is displayed which contains the submitted username)</w:t>
-      </w:r>
-      <w:r>
-        <w:rPr>
-          <w:lang w:val="sl-SI"/>
-        </w:rPr>
-        <w:t>, so there is a second order XSS vulnerability. The user</w:t>
-      </w:r>
-      <w:r>
-        <w:rPr>
-          <w:lang w:val="sl-SI"/>
-        </w:rPr>
-        <w:t xml:space="preserve">'s username </w:t>
-      </w:r>
-      <w:r>
-        <w:rPr>
-          <w:lang w:val="sl-SI"/>
-        </w:rPr>
-        <w:t xml:space="preserve">may </w:t>
-      </w:r>
-      <w:r>
-        <w:rPr>
-          <w:lang w:val="sl-SI"/>
-        </w:rPr>
-        <w:t xml:space="preserve">contain </w:t>
-      </w:r>
-      <w:r>
-        <w:rPr>
-          <w:lang w:val="sl-SI"/>
-        </w:rPr>
-        <w:t>HTML tags, which is later interpolated as valid HTML on the webpage.</w:t>
-      </w:r>
-    </w:p>
-    <w:p>
-      <w:pPr>
-        <w:rPr>
-          <w:lang w:val="sl-SI"/>
-        </w:rPr>
-      </w:pPr>
-      <w:r>
-        <w:rPr>
-          <w:highlight w:val="yellow"/>
-          <w:lang w:val="sl-SI"/>
-        </w:rPr>
-        <w:t>Good Practice:</w:t>
-      </w:r>
-    </w:p>
-    <w:p>
-      <w:pPr>
-        <w:rPr>
-          <w:lang w:val="sl-SI"/>
-        </w:rPr>
-      </w:pPr>
-      <w:r>
-        <w:rPr>
-          <w:lang w:val="sl-SI"/>
-        </w:rPr>
-        <w:t xml:space="preserve">Once authenticated, the user's authentication is stored in his session data – meaning on the server. This mitigates impersonation attacks. </w:t>
-      </w:r>
-    </w:p>
-    <w:p>
-      <w:pPr>
-        <w:pStyle w:val="Heading1"/>
-        <w:rPr>
-          <w:lang w:val="sl-SI"/>
-        </w:rPr>
-      </w:pPr>
-      <w:r>
-        <w:rPr>
-          <w:lang w:val="sl-SI"/>
-        </w:rPr>
-        <w:t>Part 1.2</w:t>
-      </w:r>
-    </w:p>
-    <w:p>
-      <w:pPr>
-        <w:rPr>
-          <w:lang w:val="sl-SI"/>
-        </w:rPr>
-      </w:pPr>
-      <w:r>
-        <w:rPr>
-          <w:highlight w:val="yellow"/>
-          <w:lang w:val="sl-SI"/>
-        </w:rPr>
-        <w:t>A03:2021-Injection:</w:t>
-      </w:r>
-    </w:p>
-    <w:p>
-      <w:pPr>
-        <w:rPr>
-          <w:lang w:val="sl-SI"/>
-        </w:rPr>
-      </w:pPr>
-      <w:r>
-        <w:rPr>
-          <w:lang w:val="sl-SI"/>
-        </w:rPr>
-        <w:t>Every input in the form takes the value from the URL query string ($_GET ). The difference between the vulnerable and correct form is that the correct form escapes the value from the query string, whereas the vulnerable does not, which introduces a XSS vulnerability.</w:t>
-      </w:r>
-    </w:p>
-    <w:p>
-      <w:pPr>
-        <w:rPr>
-          <w:lang w:val="sl-SI"/>
-        </w:rPr>
-      </w:pPr>
-      <w:r>
-        <w:rPr>
-          <w:highlight w:val="yellow"/>
-          <w:lang w:val="sl-SI"/>
-        </w:rPr>
-        <w:t>A03:2021-Injection:</w:t>
-      </w:r>
-    </w:p>
-    <w:p>
-      <w:pPr>
-        <w:rPr>
-          <w:lang w:val="sl-SI"/>
-        </w:rPr>
-      </w:pPr>
-      <w:r>
-        <w:rPr>
-          <w:lang w:val="sl-SI"/>
-        </w:rPr>
-        <w:t xml:space="preserve">The vulnerable form request handler does not sanitize the input parameters when building the SQL query, which introduces an SQL injection vulnerability. The correct form uses the built-in PHP function </w:t>
-      </w:r>
-      <w:r>
-        <w:rPr>
-          <w:i/>
-          <w:iCs/>
-          <w:lang w:val="sl-SI"/>
-        </w:rPr>
-        <w:t>pg_query_params</w:t>
-      </w:r>
-      <w:r>
-        <w:rPr>
-          <w:lang w:val="sl-SI"/>
-        </w:rPr>
-        <w:t xml:space="preserve"> to safely build a query.</w:t>
-      </w:r>
-    </w:p>
-    <w:p>
-      <w:pPr>
-        <w:rPr>
-          <w:lang w:val="sl-SI"/>
-        </w:rPr>
-      </w:pPr>
-      <w:r>
-        <w:rPr>
-          <w:highlight w:val="yellow"/>
-          <w:lang w:val="sl-SI"/>
-        </w:rPr>
-        <w:t>A01:2021-Broken Access Control</w:t>
-      </w:r>
-      <w:r>
-        <w:rPr>
-          <w:highlight w:val="yellow"/>
-          <w:lang w:val="sl-SI"/>
-        </w:rPr>
-        <w:t>:</w:t>
-      </w:r>
-    </w:p>
-    <w:p>
-      <w:pPr>
-        <w:rPr>
-          <w:lang w:val="sl-SI"/>
-        </w:rPr>
-      </w:pPr>
-      <w:r>
-        <w:rPr>
-          <w:lang w:val="sl-SI"/>
-        </w:rPr>
-        <w:t>The vulnerable form request handler checks authentication using post parameters rather than through the session. The post parameters can be manipulated by the end-user and since the authentication method of the app is simply to authenticate the user with the username that is provided, he can simply provide any registered user's email to achieve impersonation.</w:t>
-      </w:r>
-      <w:r>
-        <w:rPr>
-          <w:lang w:val="sl-SI"/>
-        </w:rPr>
-        <w:t xml:space="preserve"> In short, he is able to create comments in the database authored by any registered user.</w:t>
-      </w:r>
-      <w:r>
-        <w:rPr>
-          <w:lang w:val="sl-SI"/>
-        </w:rPr>
-        <w:t xml:space="preserve"> This differs in the correct form request handler, which uses the session to verify user authenticatio</w:t>
-      </w:r>
-      <w:r>
-        <w:rPr>
-          <w:lang w:val="sl-SI"/>
-        </w:rPr>
-        <w:t>n</w:t>
-      </w:r>
-      <w:r>
-        <w:rPr>
-          <w:lang w:val="sl-SI"/>
-        </w:rPr>
-        <w:t>.</w:t>
-      </w:r>
-    </w:p>
-    <w:p>
-      <w:pPr>
-        <w:rPr>
-          <w:lang w:val="sl-SI"/>
-        </w:rPr>
-      </w:pPr>
-      <w:r>
-        <w:rPr>
-          <w:highlight w:val="yellow"/>
-          <w:lang w:val="sl-SI"/>
-        </w:rPr>
-        <w:t>A03:2021-Injection:</w:t>
-      </w:r>
-    </w:p>
-    <w:p>
-      <w:pPr>
-        <w:rPr>
-          <w:lang w:val="sl-SI"/>
-        </w:rPr>
-      </w:pPr>
-      <w:r>
-        <w:rPr>
-          <w:lang w:val="sl-SI"/>
-        </w:rPr>
-        <w:t xml:space="preserve">The </w:t>
-      </w:r>
-      <w:r>
-        <w:rPr>
-          <w:lang w:val="sl-SI"/>
-        </w:rPr>
-        <w:t xml:space="preserve">vulnerable </w:t>
-      </w:r>
-      <w:r>
-        <w:rPr>
-          <w:lang w:val="sl-SI"/>
-        </w:rPr>
-        <w:t xml:space="preserve">form request handler does not sanitize the inputed text, nor does it </w:t>
-      </w:r>
-      <w:r>
-        <w:rPr>
-          <w:lang w:val="sl-SI"/>
-        </w:rPr>
-        <w:t xml:space="preserve">encode </w:t>
-      </w:r>
-      <w:r>
-        <w:rPr>
-          <w:lang w:val="sl-SI"/>
-        </w:rPr>
-        <w:t xml:space="preserve">the </w:t>
-      </w:r>
-      <w:r>
-        <w:rPr>
-          <w:lang w:val="sl-SI"/>
-        </w:rPr>
-        <w:t xml:space="preserve">special HTML characters </w:t>
-      </w:r>
-      <w:r>
-        <w:rPr>
-          <w:lang w:val="sl-SI"/>
-        </w:rPr>
-        <w:t>text in the page</w:t>
-      </w:r>
-      <w:r>
-        <w:rPr>
-          <w:lang w:val="sl-SI"/>
-        </w:rPr>
-        <w:t xml:space="preserve"> where the text is displayed</w:t>
-      </w:r>
-      <w:r>
-        <w:rPr>
-          <w:lang w:val="sl-SI"/>
-        </w:rPr>
-        <w:t xml:space="preserve">, </w:t>
-      </w:r>
-      <w:r>
-        <w:rPr>
-          <w:lang w:val="sl-SI"/>
-        </w:rPr>
-        <w:t xml:space="preserve">so </w:t>
-      </w:r>
-      <w:r>
-        <w:rPr>
-          <w:lang w:val="sl-SI"/>
-        </w:rPr>
-        <w:t>there is a second order XSS vulnerability. The user may send HTML tags as content of the comment's text, which is later interpolated as valid HTML on the webpage.</w:t>
-      </w:r>
-    </w:p>
-    <w:p>
-      <w:pPr>
-        <w:pStyle w:val="Heading1"/>
-        <w:rPr>
-          <w:lang w:val="sl-SI"/>
-        </w:rPr>
-      </w:pPr>
-      <w:r>
-        <w:rPr>
-          <w:lang w:val="sl-SI"/>
-        </w:rPr>
-        <w:t>Part 1.3</w:t>
-      </w:r>
-    </w:p>
-    <w:p>
-      <w:pPr>
-        <w:rPr>
-          <w:lang w:val="sl-SI"/>
-        </w:rPr>
-      </w:pPr>
-      <w:r>
-        <w:rPr>
-          <w:highlight w:val="yellow"/>
-          <w:lang w:val="sl-SI"/>
-        </w:rPr>
-        <w:t>A03:2021-Injection:</w:t>
-      </w:r>
-    </w:p>
-    <w:p>
-      <w:pPr>
-        <w:rPr>
-          <w:lang w:val="sl-SI"/>
-        </w:rPr>
-      </w:pPr>
-      <w:r>
-        <w:rPr>
-          <w:lang w:val="sl-SI"/>
-        </w:rPr>
-        <w:t>Every input in the form takes the value from the URL query string ($_GET ). The difference between the vulnerable and correct form is that the correct form escapes the value from the query string, whereas the vulnerable does not, which introduces a XSS vulnerability.</w:t>
-      </w:r>
-    </w:p>
-    <w:p>
-      <w:pPr>
-        <w:rPr>
-          <w:lang w:val="sl-SI"/>
-        </w:rPr>
-      </w:pPr>
-      <w:r>
-        <w:rPr>
-          <w:highlight w:val="yellow"/>
-          <w:lang w:val="sl-SI"/>
-        </w:rPr>
-        <w:t>A03:2021-Injection:</w:t>
-      </w:r>
-    </w:p>
-    <w:p>
-      <w:pPr>
-        <w:rPr>
-          <w:lang w:val="sl-SI"/>
-        </w:rPr>
-      </w:pPr>
-      <w:r>
-        <w:rPr>
-          <w:lang w:val="sl-SI"/>
-        </w:rPr>
-        <w:lastRenderedPageBreak/>
-        <w:t xml:space="preserve">The vulnerable form request handler does not sanitize the input parameters when building the SQL query, which introduces an SQL injection vulnerability. The correct form uses the built-in PHP function </w:t>
-      </w:r>
-      <w:r>
-        <w:rPr>
-          <w:i/>
-          <w:iCs/>
-          <w:lang w:val="sl-SI"/>
-        </w:rPr>
-        <w:t>pg_query_params</w:t>
-      </w:r>
-      <w:r>
-        <w:rPr>
-          <w:lang w:val="sl-SI"/>
-        </w:rPr>
-        <w:t xml:space="preserve"> to safely build a query.</w:t>
-      </w:r>
-    </w:p>
-    <w:p>
-      <w:pPr>
-        <w:rPr>
-          <w:lang w:val="sl-SI"/>
-        </w:rPr>
-      </w:pPr>
-      <w:r>
-        <w:rPr>
-          <w:highlight w:val="yellow"/>
-          <w:lang w:val="sl-SI"/>
-        </w:rPr>
-        <w:t>A04:2021-Insecure Design:</w:t>
-      </w:r>
-    </w:p>
-    <w:p>
-      <w:pPr>
-        <w:rPr>
-          <w:lang w:val="sl-SI"/>
-        </w:rPr>
-      </w:pPr>
-      <w:r>
-        <w:rPr>
-          <w:lang w:val="sl-SI"/>
-        </w:rPr>
-        <w:t xml:space="preserve">The vulnerable form request handler </w:t>
-      </w:r>
-      <w:r>
-        <w:rPr>
-          <w:lang w:val="sl-SI"/>
-        </w:rPr>
-        <w:t>takes the database connection credentials from the request parameters (GET/POST). This is insecure, since it means the client must provide the database credentials, which is information he should not have.</w:t>
-      </w:r>
-    </w:p>
-    <w:p>
-      <w:pPr>
-        <w:rPr>
-          <w:lang w:val="sl-SI"/>
-        </w:rPr>
-      </w:pPr>
+        <w:t>Part 2.1</w:t>
+      </w:r>
+    </w:p>
+    <w:p>
+      <w:pPr>
+        <w:rPr>
+          <w:lang w:val="sl-SI"/>
+        </w:rPr>
+      </w:pPr>
+      <w:r>
+        <w:rPr>
+          <w:lang w:val="sl-SI"/>
+        </w:rPr>
+        <w:t>I have selected OWASP ZAP as my active security scanner.</w:t>
+      </w:r>
+    </w:p>
+    <w:p>
+      <w:pPr>
+        <w:rPr>
+          <w:lang w:val="sl-SI"/>
+        </w:rPr>
+      </w:pPr>
+      <w:r>
+        <w:rPr>
+          <w:noProof/>
+        </w:rPr>
+        <w:drawing>
+          <wp:inline distT="0" distB="0" distL="0" distR="0" wp14:anchorId="51116FC6" wp14:editId="3AAA5133">
+            <wp:extent cx="3676830" cy="2907102"/>
+            <wp:effectExtent l="0" t="0" r="0" b="7620"/>
+            <wp:docPr id="1" name="Picture 1" descr="Graphical user interface, text, application&#10;&#10;Description automatically generated"/>
+            <wp:cNvGraphicFramePr>
+              <a:graphicFrameLocks xmlns:a="http://schemas.openxmlformats.org/drawingml/2006/main" noChangeAspect="1"/>
+            </wp:cNvGraphicFramePr>
+            <a:graphic xmlns:a="http://schemas.openxmlformats.org/drawingml/2006/main">
+              <a:graphicData uri="http://schemas.openxmlformats.org/drawingml/2006/picture">
+                <pic:pic xmlns:pic="http://schemas.openxmlformats.org/drawingml/2006/picture">
+                  <pic:nvPicPr>
+                    <pic:cNvPr id="1" name="Picture 1" descr="Graphical user interface, text, application&#10;&#10;Description automatically generated"/>
+                    <pic:cNvPicPr/>
+                  </pic:nvPicPr>
+                  <pic:blipFill>
+                    <a:blip r:embed="rId8"/>
+                    <a:stretch>
+                      <a:fillRect/>
+                    </a:stretch>
+                  </pic:blipFill>
+                  <pic:spPr>
+                    <a:xfrm>
+                      <a:off x="0" y="0"/>
+                      <a:ext cx="3684946" cy="2913519"/>
+                    </a:xfrm>
+                    <a:prstGeom prst="rect">
+                      <a:avLst/>
+                    </a:prstGeom>
+                  </pic:spPr>
+                </pic:pic>
+              </a:graphicData>
+            </a:graphic>
+          </wp:inline>
+        </w:drawing>
+      </w:r>
+    </w:p>
+    <w:p>
+      <w:pPr>
+        <w:rPr>
+          <w:lang w:val="sl-SI"/>
+        </w:rPr>
+      </w:pPr>
+      <w:r>
+        <w:rPr>
+          <w:lang w:val="sl-SI"/>
+        </w:rPr>
+        <w:t>I have selected Synopsys Code Sight as my static analysis tool.</w:t>
+      </w:r>
     </w:p>
     <w:sectPr>
       <w:pgSz w:w="12240" w:h="15840"/>
@@ -971,8 +1295,123 @@
       </w:pPr>
     </w:lvl>
   </w:abstractNum>
+  <w:abstractNum w:abstractNumId="1" w15:restartNumberingAfterBreak="0">
+    <w:nsid w:val="65966919"/>
+    <w:multiLevelType w:val="hybridMultilevel"/>
+    <w:tmpl w:val="697E6CEE"/>
+    <w:lvl w:ilvl="0" w:tplc="11FA240C">
+      <w:numFmt w:val="bullet"/>
+      <w:lvlText w:val="-"/>
+      <w:lvlJc w:val="left"/>
+      <w:pPr>
+        <w:ind w:left="720" w:hanging="360"/>
+      </w:pPr>
+      <w:rPr>
+        <w:rFonts w:ascii="Calibri" w:eastAsiaTheme="minorHAnsi" w:hAnsi="Calibri" w:cs="Calibri" w:hint="default"/>
+      </w:rPr>
+    </w:lvl>
+    <w:lvl w:ilvl="1" w:tplc="04090003" w:tentative="1">
+      <w:start w:val="1"/>
+      <w:numFmt w:val="bullet"/>
+      <w:lvlText w:val="o"/>
+      <w:lvlJc w:val="left"/>
+      <w:pPr>
+        <w:ind w:left="1440" w:hanging="360"/>
+      </w:pPr>
+      <w:rPr>
+        <w:rFonts w:ascii="Courier New" w:hAnsi="Courier New" w:cs="Courier New" w:hint="default"/>
+      </w:rPr>
+    </w:lvl>
+    <w:lvl w:ilvl="2" w:tplc="04090005" w:tentative="1">
+      <w:start w:val="1"/>
+      <w:numFmt w:val="bullet"/>
+      <w:lvlText w:val=""/>
+      <w:lvlJc w:val="left"/>
+      <w:pPr>
+        <w:ind w:left="2160" w:hanging="360"/>
+      </w:pPr>
+      <w:rPr>
+        <w:rFonts w:ascii="Wingdings" w:hAnsi="Wingdings" w:hint="default"/>
+      </w:rPr>
+    </w:lvl>
+    <w:lvl w:ilvl="3" w:tplc="04090001" w:tentative="1">
+      <w:start w:val="1"/>
+      <w:numFmt w:val="bullet"/>
+      <w:lvlText w:val=""/>
+      <w:lvlJc w:val="left"/>
+      <w:pPr>
+        <w:ind w:left="2880" w:hanging="360"/>
+      </w:pPr>
+      <w:rPr>
+        <w:rFonts w:ascii="Symbol" w:hAnsi="Symbol" w:hint="default"/>
+      </w:rPr>
+    </w:lvl>
+    <w:lvl w:ilvl="4" w:tplc="04090003" w:tentative="1">
+      <w:start w:val="1"/>
+      <w:numFmt w:val="bullet"/>
+      <w:lvlText w:val="o"/>
+      <w:lvlJc w:val="left"/>
+      <w:pPr>
+        <w:ind w:left="3600" w:hanging="360"/>
+      </w:pPr>
+      <w:rPr>
+        <w:rFonts w:ascii="Courier New" w:hAnsi="Courier New" w:cs="Courier New" w:hint="default"/>
+      </w:rPr>
+    </w:lvl>
+    <w:lvl w:ilvl="5" w:tplc="04090005" w:tentative="1">
+      <w:start w:val="1"/>
+      <w:numFmt w:val="bullet"/>
+      <w:lvlText w:val=""/>
+      <w:lvlJc w:val="left"/>
+      <w:pPr>
+        <w:ind w:left="4320" w:hanging="360"/>
+      </w:pPr>
+      <w:rPr>
+        <w:rFonts w:ascii="Wingdings" w:hAnsi="Wingdings" w:hint="default"/>
+      </w:rPr>
+    </w:lvl>
+    <w:lvl w:ilvl="6" w:tplc="04090001" w:tentative="1">
+      <w:start w:val="1"/>
+      <w:numFmt w:val="bullet"/>
+      <w:lvlText w:val=""/>
+      <w:lvlJc w:val="left"/>
+      <w:pPr>
+        <w:ind w:left="5040" w:hanging="360"/>
+      </w:pPr>
+      <w:rPr>
+        <w:rFonts w:ascii="Symbol" w:hAnsi="Symbol" w:hint="default"/>
+      </w:rPr>
+    </w:lvl>
+    <w:lvl w:ilvl="7" w:tplc="04090003" w:tentative="1">
+      <w:start w:val="1"/>
+      <w:numFmt w:val="bullet"/>
+      <w:lvlText w:val="o"/>
+      <w:lvlJc w:val="left"/>
+      <w:pPr>
+        <w:ind w:left="5760" w:hanging="360"/>
+      </w:pPr>
+      <w:rPr>
+        <w:rFonts w:ascii="Courier New" w:hAnsi="Courier New" w:cs="Courier New" w:hint="default"/>
+      </w:rPr>
+    </w:lvl>
+    <w:lvl w:ilvl="8" w:tplc="04090005" w:tentative="1">
+      <w:start w:val="1"/>
+      <w:numFmt w:val="bullet"/>
+      <w:lvlText w:val=""/>
+      <w:lvlJc w:val="left"/>
+      <w:pPr>
+        <w:ind w:left="6480" w:hanging="360"/>
+      </w:pPr>
+      <w:rPr>
+        <w:rFonts w:ascii="Wingdings" w:hAnsi="Wingdings" w:hint="default"/>
+      </w:rPr>
+    </w:lvl>
+  </w:abstractNum>
   <w:num w:numId="1" w16cid:durableId="1352102732">
     <w:abstractNumId w:val="0"/>
+  </w:num>
+  <w:num w:numId="2" w16cid:durableId="2069378284">
+    <w:abstractNumId w:val="1"/>
   </w:num>
 </w:numbering>
 </file>
@@ -1483,6 +1922,75 @@
       <w:contextualSpacing/>
     </w:pPr>
   </w:style>
+  <w:style w:type="paragraph" w:styleId="HTMLPreformatted">
+    <w:name w:val="HTML Preformatted"/>
+    <w:basedOn w:val="Normal"/>
+    <w:link w:val="HTMLPreformattedChar"/>
+    <w:uiPriority w:val="99"/>
+    <w:unhideWhenUsed/>
+    <w:rsid w:val="000E09F8"/>
+    <w:pPr>
+      <w:tabs>
+        <w:tab w:val="left" w:pos="916"/>
+        <w:tab w:val="left" w:pos="1832"/>
+        <w:tab w:val="left" w:pos="2748"/>
+        <w:tab w:val="left" w:pos="3664"/>
+        <w:tab w:val="left" w:pos="4580"/>
+        <w:tab w:val="left" w:pos="5496"/>
+        <w:tab w:val="left" w:pos="6412"/>
+        <w:tab w:val="left" w:pos="7328"/>
+        <w:tab w:val="left" w:pos="8244"/>
+        <w:tab w:val="left" w:pos="9160"/>
+        <w:tab w:val="left" w:pos="10076"/>
+        <w:tab w:val="left" w:pos="10992"/>
+        <w:tab w:val="left" w:pos="11908"/>
+        <w:tab w:val="left" w:pos="12824"/>
+        <w:tab w:val="left" w:pos="13740"/>
+        <w:tab w:val="left" w:pos="14656"/>
+      </w:tabs>
+      <w:spacing w:after="0" w:line="240" w:lineRule="auto"/>
+    </w:pPr>
+    <w:rPr>
+      <w:rFonts w:ascii="Courier New" w:eastAsia="Times New Roman" w:hAnsi="Courier New" w:cs="Courier New"/>
+      <w:sz w:val="20"/>
+      <w:szCs w:val="20"/>
+    </w:rPr>
+  </w:style>
+  <w:style w:type="character" w:customStyle="1" w:styleId="HTMLPreformattedChar">
+    <w:name w:val="HTML Preformatted Char"/>
+    <w:basedOn w:val="DefaultParagraphFont"/>
+    <w:link w:val="HTMLPreformatted"/>
+    <w:uiPriority w:val="99"/>
+    <w:rsid w:val="000E09F8"/>
+    <w:rPr>
+      <w:rFonts w:ascii="Courier New" w:eastAsia="Times New Roman" w:hAnsi="Courier New" w:cs="Courier New"/>
+      <w:sz w:val="20"/>
+      <w:szCs w:val="20"/>
+    </w:rPr>
+  </w:style>
+  <w:style w:type="character" w:styleId="Hyperlink">
+    <w:name w:val="Hyperlink"/>
+    <w:basedOn w:val="DefaultParagraphFont"/>
+    <w:uiPriority w:val="99"/>
+    <w:unhideWhenUsed/>
+    <w:rsid w:val="00E273B0"/>
+    <w:rPr>
+      <w:color w:val="0563C1" w:themeColor="hyperlink"/>
+      <w:u w:val="single"/>
+    </w:rPr>
+  </w:style>
+  <w:style w:type="character" w:styleId="UnresolvedMention">
+    <w:name w:val="Unresolved Mention"/>
+    <w:basedOn w:val="DefaultParagraphFont"/>
+    <w:uiPriority w:val="99"/>
+    <w:semiHidden/>
+    <w:unhideWhenUsed/>
+    <w:rsid w:val="00E273B0"/>
+    <w:rPr>
+      <w:color w:val="605E5C"/>
+      <w:shd w:val="clear" w:color="auto" w:fill="E1DFDD"/>
+    </w:rPr>
+  </w:style>
 </w:styles>
 </file>
 

</xml_diff>